<commit_message>
manuel technique mini update
</commit_message>
<xml_diff>
--- a/documentation/manuel-technique.docx
+++ b/documentation/manuel-technique.docx
@@ -1,6 +1,6 @@
 
 <file path=word/document.xml><?xml version="1.0" encoding="utf-8"?>
-<w:document xmlns:wpc="http://schemas.microsoft.com/office/word/2010/wordprocessingCanvas" xmlns:cx="http://schemas.microsoft.com/office/drawing/2014/chartex" xmlns:mc="http://schemas.openxmlformats.org/markup-compatibility/2006" xmlns:o="urn:schemas-microsoft-com:office:office" xmlns:r="http://schemas.openxmlformats.org/officeDocument/2006/relationships" xmlns:m="http://schemas.openxmlformats.org/officeDocument/2006/math" xmlns:v="urn:schemas-microsoft-com:vml" xmlns:wp14="http://schemas.microsoft.com/office/word/2010/wordprocessingDrawing" xmlns:wp="http://schemas.openxmlformats.org/drawingml/2006/wordprocessingDrawing" xmlns:w10="urn:schemas-microsoft-com:office:word" xmlns:w="http://schemas.openxmlformats.org/wordprocessingml/2006/main" xmlns:w14="http://schemas.microsoft.com/office/word/2010/wordml" xmlns:w15="http://schemas.microsoft.com/office/word/2012/wordml" xmlns:w16se="http://schemas.microsoft.com/office/word/2015/wordml/symex" xmlns:wpg="http://schemas.microsoft.com/office/word/2010/wordprocessingGroup" xmlns:wpi="http://schemas.microsoft.com/office/word/2010/wordprocessingInk" xmlns:wne="http://schemas.microsoft.com/office/word/2006/wordml" xmlns:wps="http://schemas.microsoft.com/office/word/2010/wordprocessingShape" mc:Ignorable="w14 w15 w16se wp14">
+<w:document xmlns:wpc="http://schemas.microsoft.com/office/word/2010/wordprocessingCanvas" xmlns:mc="http://schemas.openxmlformats.org/markup-compatibility/2006" xmlns:o="urn:schemas-microsoft-com:office:office" xmlns:r="http://schemas.openxmlformats.org/officeDocument/2006/relationships" xmlns:m="http://schemas.openxmlformats.org/officeDocument/2006/math" xmlns:v="urn:schemas-microsoft-com:vml" xmlns:wp14="http://schemas.microsoft.com/office/word/2010/wordprocessingDrawing" xmlns:wp="http://schemas.openxmlformats.org/drawingml/2006/wordprocessingDrawing" xmlns:w10="urn:schemas-microsoft-com:office:word" xmlns:w="http://schemas.openxmlformats.org/wordprocessingml/2006/main" xmlns:w14="http://schemas.microsoft.com/office/word/2010/wordml" xmlns:w15="http://schemas.microsoft.com/office/word/2012/wordml" xmlns:wpg="http://schemas.microsoft.com/office/word/2010/wordprocessingGroup" xmlns:wpi="http://schemas.microsoft.com/office/word/2010/wordprocessingInk" xmlns:wne="http://schemas.microsoft.com/office/word/2006/wordml" xmlns:wps="http://schemas.microsoft.com/office/word/2010/wordprocessingShape" mc:Ignorable="w14 w15 wp14">
   <w:body>
     <w:sdt>
       <w:sdtPr>
@@ -162,6 +162,7 @@
                                       <w:calendar w:val="gregorian"/>
                                     </w:date>
                                   </w:sdtPr>
+                                  <w:sdtEndPr/>
                                   <w:sdtContent>
                                     <w:p>
                                       <w:pPr>
@@ -3441,7 +3442,7 @@
               <mc:Fallback>
                 <w:pict>
                   <v:group id="Groupe 2" o:spid="_x0000_s1026" style="position:absolute;margin-left:0;margin-top:0;width:172.8pt;height:718.55pt;z-index:-251657216;mso-width-percent:330;mso-height-percent:950;mso-left-percent:40;mso-position-horizontal-relative:page;mso-position-vertical:center;mso-position-vertical-relative:page;mso-width-percent:330;mso-height-percent:950;mso-left-percent:40" coordsize="21945,91257" o:gfxdata="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">
-                    <v:rect id="Rectangle 3" o:spid="_x0000_s1027" style="position:absolute;width:1945;height:91257;visibility:visible;mso-wrap-style:square;v-text-anchor:middle" o:gfxdata="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" fillcolor="#44546a [3215]" stroked="f" strokeweight="1pt"/>
+                    <v:rect id="Rectangle 3" o:spid="_x0000_s1027" style="position:absolute;width:1945;height:91257;visibility:visible;mso-wrap-style:square;v-text-anchor:middle" o:gfxdata="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" fillcolor="#44546a [3215]" stroked="f" strokeweight="1pt"/>
                     <v:shapetype id="_x0000_t15" coordsize="21600,21600" o:spt="15" adj="16200" path="m@0,l,,,21600@0,21600,21600,10800xe">
                       <v:stroke joinstyle="miter"/>
                       <v:formulas>
@@ -3453,7 +3454,7 @@
                         <v:h position="#0,topLeft" xrange="0,21600"/>
                       </v:handles>
                     </v:shapetype>
-                    <v:shape id="Pentagone 4" o:spid="_x0000_s1028" type="#_x0000_t15" style="position:absolute;top:14668;width:21945;height:5521;visibility:visible;mso-wrap-style:square;v-text-anchor:middle" o:gfxdata="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" adj="18883" fillcolor="#5b9bd5 [3204]" stroked="f" strokeweight="1pt">
+                    <v:shape id="Pentagone 4" o:spid="_x0000_s1028" type="#_x0000_t15" style="position:absolute;top:14668;width:21945;height:5521;visibility:visible;mso-wrap-style:square;v-text-anchor:middle" o:gfxdata="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" adj="18883" fillcolor="#5b9bd5 [3204]" stroked="f" strokeweight="1pt">
                       <v:textbox inset=",0,14.4pt,0">
                         <w:txbxContent>
                           <w:sdt>
@@ -3474,6 +3475,7 @@
                                 <w:calendar w:val="gregorian"/>
                               </w:date>
                             </w:sdtPr>
+                            <w:sdtEndPr/>
                             <w:sdtContent>
                               <w:p>
                                 <w:pPr>
@@ -3499,99 +3501,99 @@
                         </w:txbxContent>
                       </v:textbox>
                     </v:shape>
-                    <v:group id="Groupe 5" o:spid="_x0000_s1029" style="position:absolute;left:762;top:42100;width:20574;height:49103" coordorigin="806,42118" coordsize="13062,31210" o:gfxdata="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">
-                      <v:group id="Groupe 6" o:spid="_x0000_s1030" style="position:absolute;left:1410;top:42118;width:10478;height:31210" coordorigin="1410,42118" coordsize="10477,31210" o:gfxdata="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">
+                    <v:group id="Groupe 5" o:spid="_x0000_s1029" style="position:absolute;left:762;top:42100;width:20574;height:49103" coordorigin="806,42118" coordsize="13062,31210" o:gfxdata="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">
+                      <v:group id="Groupe 6" o:spid="_x0000_s1030" style="position:absolute;left:1410;top:42118;width:10478;height:31210" coordorigin="1410,42118" coordsize="10477,31210" o:gfxdata="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">
                         <o:lock v:ext="edit" aspectratio="t"/>
-                        <v:shape id="Forme libre 20" o:spid="_x0000_s1031" style="position:absolute;left:3696;top:62168;width:1937;height:6985;visibility:visible;mso-wrap-style:square;v-text-anchor:top" coordsize="122,440" o:gfxdata="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" path="m,l39,152,84,304r38,113l122,440,76,306,39,180,6,53,,xe" fillcolor="#44546a [3215]" strokecolor="#44546a [3215]" strokeweight="0">
+                        <v:shape id="Forme libre 20" o:spid="_x0000_s1031" style="position:absolute;left:3696;top:62168;width:1937;height:6985;visibility:visible;mso-wrap-style:square;v-text-anchor:top" coordsize="122,440" o:gfxdata="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" path="m,l39,152,84,304r38,113l122,440,76,306,39,180,6,53,,xe" fillcolor="#44546a [3215]" strokecolor="#44546a [3215]" strokeweight="0">
                           <v:path arrowok="t" o:connecttype="custom" o:connectlocs="0,0;61913,241300;133350,482600;193675,661988;193675,698500;120650,485775;61913,285750;9525,84138;0,0" o:connectangles="0,0,0,0,0,0,0,0,0"/>
                         </v:shape>
-                        <v:shape id="Forme libre 21" o:spid="_x0000_s1032" style="position:absolute;left:5728;top:69058;width:1842;height:4270;visibility:visible;mso-wrap-style:square;v-text-anchor:top" coordsize="116,269" o:gfxdata="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" path="m,l8,19,37,93r30,74l116,269r-8,l60,169,30,98,1,25,,xe" fillcolor="#44546a [3215]" strokecolor="#44546a [3215]" strokeweight="0">
+                        <v:shape id="Forme libre 21" o:spid="_x0000_s1032" style="position:absolute;left:5728;top:69058;width:1842;height:4270;visibility:visible;mso-wrap-style:square;v-text-anchor:top" coordsize="116,269" o:gfxdata="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" path="m,l8,19,37,93r30,74l116,269r-8,l60,169,30,98,1,25,,xe" fillcolor="#44546a [3215]" strokecolor="#44546a [3215]" strokeweight="0">
                           <v:path arrowok="t" o:connecttype="custom" o:connectlocs="0,0;12700,30163;58738,147638;106363,265113;184150,427038;171450,427038;95250,268288;47625,155575;1588,39688;0,0" o:connectangles="0,0,0,0,0,0,0,0,0,0"/>
                         </v:shape>
-                        <v:shape id="Forme libre 22" o:spid="_x0000_s1033" style="position:absolute;left:1410;top:42118;width:2223;height:20193;visibility:visible;mso-wrap-style:square;v-text-anchor:top" coordsize="140,1272" o:gfxdata="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" path="m,l,,1,79r2,80l12,317,23,476,39,634,58,792,83,948r24,138l135,1223r5,49l138,1262,105,1106,77,949,53,792,35,634,20,476,9,317,2,159,,79,,xe" fillcolor="#44546a [3215]" strokecolor="#44546a [3215]" strokeweight="0">
+                        <v:shape id="Forme libre 22" o:spid="_x0000_s1033" style="position:absolute;left:1410;top:42118;width:2223;height:20193;visibility:visible;mso-wrap-style:square;v-text-anchor:top" coordsize="140,1272" o:gfxdata="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" path="m,l,,1,79r2,80l12,317,23,476,39,634,58,792,83,948r24,138l135,1223r5,49l138,1262,105,1106,77,949,53,792,35,634,20,476,9,317,2,159,,79,,xe" fillcolor="#44546a [3215]" strokecolor="#44546a [3215]" strokeweight="0">
                           <v:path arrowok="t" o:connecttype="custom" o:connectlocs="0,0;0,0;1588,125413;4763,252413;19050,503238;36513,755650;61913,1006475;92075,1257300;131763,1504950;169863,1724025;214313,1941513;222250,2019300;219075,2003425;166688,1755775;122238,1506538;84138,1257300;55563,1006475;31750,755650;14288,503238;3175,252413;0,125413;0,0" o:connectangles="0,0,0,0,0,0,0,0,0,0,0,0,0,0,0,0,0,0,0,0,0,0"/>
                         </v:shape>
-                        <v:shape id="Forme libre 23" o:spid="_x0000_s1034" style="position:absolute;left:3410;top:48611;width:715;height:13557;visibility:visible;mso-wrap-style:square;v-text-anchor:top" coordsize="45,854" o:gfxdata="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" path="m45,r,l35,66r-9,67l14,267,6,401,3,534,6,669r8,134l18,854r,-3l9,814,8,803,1,669,,534,3,401,12,267,25,132,34,66,45,xe" fillcolor="#44546a [3215]" strokecolor="#44546a [3215]" strokeweight="0">
+                        <v:shape id="Forme libre 23" o:spid="_x0000_s1034" style="position:absolute;left:3410;top:48611;width:715;height:13557;visibility:visible;mso-wrap-style:square;v-text-anchor:top" coordsize="45,854" o:gfxdata="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" path="m45,r,l35,66r-9,67l14,267,6,401,3,534,6,669r8,134l18,854r,-3l9,814,8,803,1,669,,534,3,401,12,267,25,132,34,66,45,xe" fillcolor="#44546a [3215]" strokecolor="#44546a [3215]" strokeweight="0">
                           <v:path arrowok="t" o:connecttype="custom" o:connectlocs="71438,0;71438,0;55563,104775;41275,211138;22225,423863;9525,636588;4763,847725;9525,1062038;22225,1274763;28575,1355725;28575,1350963;14288,1292225;12700,1274763;1588,1062038;0,847725;4763,636588;19050,423863;39688,209550;53975,104775;71438,0" o:connectangles="0,0,0,0,0,0,0,0,0,0,0,0,0,0,0,0,0,0,0,0"/>
                         </v:shape>
-                        <v:shape id="Forme libre 24" o:spid="_x0000_s1035" style="position:absolute;left:3633;top:62311;width:2444;height:9985;visibility:visible;mso-wrap-style:square;v-text-anchor:top" coordsize="154,629" o:gfxdata="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" path="m,l10,44r11,82l34,207r19,86l75,380r25,86l120,521r21,55l152,618r2,11l140,595,115,532,93,468,67,383,47,295,28,207,12,104,,xe" fillcolor="#44546a [3215]" strokecolor="#44546a [3215]" strokeweight="0">
+                        <v:shape id="Forme libre 24" o:spid="_x0000_s1035" style="position:absolute;left:3633;top:62311;width:2444;height:9985;visibility:visible;mso-wrap-style:square;v-text-anchor:top" coordsize="154,629" o:gfxdata="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" path="m,l10,44r11,82l34,207r19,86l75,380r25,86l120,521r21,55l152,618r2,11l140,595,115,532,93,468,67,383,47,295,28,207,12,104,,xe" fillcolor="#44546a [3215]" strokecolor="#44546a [3215]" strokeweight="0">
                           <v:path arrowok="t" o:connecttype="custom" o:connectlocs="0,0;15875,69850;33338,200025;53975,328613;84138,465138;119063,603250;158750,739775;190500,827088;223838,914400;241300,981075;244475,998538;222250,944563;182563,844550;147638,742950;106363,608013;74613,468313;44450,328613;19050,165100;0,0" o:connectangles="0,0,0,0,0,0,0,0,0,0,0,0,0,0,0,0,0,0,0"/>
                         </v:shape>
-                        <v:shape id="Forme libre 25" o:spid="_x0000_s1036" style="position:absolute;left:6204;top:72233;width:524;height:1095;visibility:visible;mso-wrap-style:square;v-text-anchor:top" coordsize="33,69" o:gfxdata="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" path="m,l33,69r-9,l12,35,,xe" fillcolor="#44546a [3215]" strokecolor="#44546a [3215]" strokeweight="0">
+                        <v:shape id="Forme libre 25" o:spid="_x0000_s1036" style="position:absolute;left:6204;top:72233;width:524;height:1095;visibility:visible;mso-wrap-style:square;v-text-anchor:top" coordsize="33,69" o:gfxdata="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" path="m,l33,69r-9,l12,35,,xe" fillcolor="#44546a [3215]" strokecolor="#44546a [3215]" strokeweight="0">
                           <v:path arrowok="t" o:connecttype="custom" o:connectlocs="0,0;52388,109538;38100,109538;19050,55563;0,0" o:connectangles="0,0,0,0,0"/>
                         </v:shape>
-                        <v:shape id="Forme libre 26" o:spid="_x0000_s1037" style="position:absolute;left:3553;top:61533;width:238;height:1476;visibility:visible;mso-wrap-style:square;v-text-anchor:top" coordsize="15,93" o:gfxdata="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" path="m,l9,37r,3l15,93,5,49,,xe" fillcolor="#44546a [3215]" strokecolor="#44546a [3215]" strokeweight="0">
+                        <v:shape id="Forme libre 26" o:spid="_x0000_s1037" style="position:absolute;left:3553;top:61533;width:238;height:1476;visibility:visible;mso-wrap-style:square;v-text-anchor:top" coordsize="15,93" o:gfxdata="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" path="m,l9,37r,3l15,93,5,49,,xe" fillcolor="#44546a [3215]" strokecolor="#44546a [3215]" strokeweight="0">
                           <v:path arrowok="t" o:connecttype="custom" o:connectlocs="0,0;14288,58738;14288,63500;23813,147638;7938,77788;0,0" o:connectangles="0,0,0,0,0,0"/>
                         </v:shape>
-                        <v:shape id="Forme libre 27" o:spid="_x0000_s1038" style="position:absolute;left:5633;top:56897;width:6255;height:12161;visibility:visible;mso-wrap-style:square;v-text-anchor:top" coordsize="394,766" o:gfxdata="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" path="m394,r,l356,38,319,77r-35,40l249,160r-42,58l168,276r-37,63l98,402,69,467,45,535,26,604,14,673,7,746,6,766,,749r1,-5l7,673,21,603,40,533,65,466,94,400r33,-64l164,275r40,-60l248,158r34,-42l318,76,354,37,394,xe" fillcolor="#44546a [3215]" strokecolor="#44546a [3215]" strokeweight="0">
+                        <v:shape id="Forme libre 27" o:spid="_x0000_s1038" style="position:absolute;left:5633;top:56897;width:6255;height:12161;visibility:visible;mso-wrap-style:square;v-text-anchor:top" coordsize="394,766" o:gfxdata="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" path="m394,r,l356,38,319,77r-35,40l249,160r-42,58l168,276r-37,63l98,402,69,467,45,535,26,604,14,673,7,746,6,766,,749r1,-5l7,673,21,603,40,533,65,466,94,400r33,-64l164,275r40,-60l248,158r34,-42l318,76,354,37,394,xe" fillcolor="#44546a [3215]" strokecolor="#44546a [3215]" strokeweight="0">
                           <v:path arrowok="t" o:connecttype="custom" o:connectlocs="625475,0;625475,0;565150,60325;506413,122238;450850,185738;395288,254000;328613,346075;266700,438150;207963,538163;155575,638175;109538,741363;71438,849313;41275,958850;22225,1068388;11113,1184275;9525,1216025;0,1189038;1588,1181100;11113,1068388;33338,957263;63500,846138;103188,739775;149225,635000;201613,533400;260350,436563;323850,341313;393700,250825;447675,184150;504825,120650;561975,58738;625475,0" o:connectangles="0,0,0,0,0,0,0,0,0,0,0,0,0,0,0,0,0,0,0,0,0,0,0,0,0,0,0,0,0,0,0"/>
                         </v:shape>
-                        <v:shape id="Forme libre 28" o:spid="_x0000_s1039" style="position:absolute;left:5633;top:69153;width:571;height:3080;visibility:visible;mso-wrap-style:square;v-text-anchor:top" coordsize="36,194" o:gfxdata="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" path="m,l6,16r1,3l11,80r9,52l33,185r3,9l21,161,15,145,5,81,1,41,,xe" fillcolor="#44546a [3215]" strokecolor="#44546a [3215]" strokeweight="0">
+                        <v:shape id="Forme libre 28" o:spid="_x0000_s1039" style="position:absolute;left:5633;top:69153;width:571;height:3080;visibility:visible;mso-wrap-style:square;v-text-anchor:top" coordsize="36,194" o:gfxdata="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" path="m,l6,16r1,3l11,80r9,52l33,185r3,9l21,161,15,145,5,81,1,41,,xe" fillcolor="#44546a [3215]" strokecolor="#44546a [3215]" strokeweight="0">
                           <v:path arrowok="t" o:connecttype="custom" o:connectlocs="0,0;9525,25400;11113,30163;17463,127000;31750,209550;52388,293688;57150,307975;33338,255588;23813,230188;7938,128588;1588,65088;0,0" o:connectangles="0,0,0,0,0,0,0,0,0,0,0,0"/>
                         </v:shape>
-                        <v:shape id="Forme libre 29" o:spid="_x0000_s1040" style="position:absolute;left:6077;top:72296;width:493;height:1032;visibility:visible;mso-wrap-style:square;v-text-anchor:top" coordsize="31,65" o:gfxdata="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" path="m,l31,65r-8,l,xe" fillcolor="#44546a [3215]" strokecolor="#44546a [3215]" strokeweight="0">
+                        <v:shape id="Forme libre 29" o:spid="_x0000_s1040" style="position:absolute;left:6077;top:72296;width:493;height:1032;visibility:visible;mso-wrap-style:square;v-text-anchor:top" coordsize="31,65" o:gfxdata="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" path="m,l31,65r-8,l,xe" fillcolor="#44546a [3215]" strokecolor="#44546a [3215]" strokeweight="0">
                           <v:path arrowok="t" o:connecttype="custom" o:connectlocs="0,0;49213,103188;36513,103188;0,0" o:connectangles="0,0,0,0"/>
                         </v:shape>
-                        <v:shape id="Forme libre 30" o:spid="_x0000_s1041" style="position:absolute;left:5633;top:68788;width:111;height:666;visibility:visible;mso-wrap-style:square;v-text-anchor:top" coordsize="7,42" o:gfxdata="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" path="m,l6,17,7,42,6,39,,23,,xe" fillcolor="#44546a [3215]" strokecolor="#44546a [3215]" strokeweight="0">
+                        <v:shape id="Forme libre 30" o:spid="_x0000_s1041" style="position:absolute;left:5633;top:68788;width:111;height:666;visibility:visible;mso-wrap-style:square;v-text-anchor:top" coordsize="7,42" o:gfxdata="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" path="m,l6,17,7,42,6,39,,23,,xe" fillcolor="#44546a [3215]" strokecolor="#44546a [3215]" strokeweight="0">
                           <v:path arrowok="t" o:connecttype="custom" o:connectlocs="0,0;9525,26988;11113,66675;9525,61913;0,36513;0,0" o:connectangles="0,0,0,0,0,0"/>
                         </v:shape>
-                        <v:shape id="Forme libre 31" o:spid="_x0000_s1042" style="position:absolute;left:5871;top:71455;width:714;height:1873;visibility:visible;mso-wrap-style:square;v-text-anchor:top" coordsize="45,118" o:gfxdata="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" path="m,l6,16,21,49,33,84r12,34l44,118,13,53,11,42,,xe" fillcolor="#44546a [3215]" strokecolor="#44546a [3215]" strokeweight="0">
+                        <v:shape id="Forme libre 31" o:spid="_x0000_s1042" style="position:absolute;left:5871;top:71455;width:714;height:1873;visibility:visible;mso-wrap-style:square;v-text-anchor:top" coordsize="45,118" o:gfxdata="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" path="m,l6,16,21,49,33,84r12,34l44,118,13,53,11,42,,xe" fillcolor="#44546a [3215]" strokecolor="#44546a [3215]" strokeweight="0">
                           <v:path arrowok="t" o:connecttype="custom" o:connectlocs="0,0;9525,25400;33338,77788;52388,133350;71438,187325;69850,187325;20638,84138;17463,66675;0,0" o:connectangles="0,0,0,0,0,0,0,0,0"/>
                         </v:shape>
                       </v:group>
-                      <v:group id="Groupe 7" o:spid="_x0000_s1043" style="position:absolute;left:806;top:48269;width:13063;height:25059" coordorigin="806,46499" coordsize="8747,16779" o:gfxdata="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">
+                      <v:group id="Groupe 7" o:spid="_x0000_s1043" style="position:absolute;left:806;top:48269;width:13063;height:25059" coordorigin="806,46499" coordsize="8747,16779" o:gfxdata="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">
                         <o:lock v:ext="edit" aspectratio="t"/>
-                        <v:shape id="Forme libre 8" o:spid="_x0000_s1044" style="position:absolute;left:1187;top:51897;width:1984;height:7143;visibility:visible;mso-wrap-style:square;v-text-anchor:top" coordsize="125,450" o:gfxdata="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" path="m,l41,155,86,309r39,116l125,450,79,311,41,183,7,54,,xe" fillcolor="#44546a [3215]" strokecolor="#44546a [3215]" strokeweight="0">
+                        <v:shape id="Forme libre 8" o:spid="_x0000_s1044" style="position:absolute;left:1187;top:51897;width:1984;height:7143;visibility:visible;mso-wrap-style:square;v-text-anchor:top" coordsize="125,450" o:gfxdata="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" path="m,l41,155,86,309r39,116l125,450,79,311,41,183,7,54,,xe" fillcolor="#44546a [3215]" strokecolor="#44546a [3215]" strokeweight="0">
                           <v:fill opacity="13107f"/>
                           <v:stroke opacity="13107f"/>
                           <v:path arrowok="t" o:connecttype="custom" o:connectlocs="0,0;65088,246063;136525,490538;198438,674688;198438,714375;125413,493713;65088,290513;11113,85725;0,0" o:connectangles="0,0,0,0,0,0,0,0,0"/>
                         </v:shape>
-                        <v:shape id="Forme libre 9" o:spid="_x0000_s1045" style="position:absolute;left:3282;top:58913;width:1874;height:4366;visibility:visible;mso-wrap-style:square;v-text-anchor:top" coordsize="118,275" o:gfxdata="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" path="m,l8,20,37,96r32,74l118,275r-9,l61,174,30,100,,26,,xe" fillcolor="#44546a [3215]" strokecolor="#44546a [3215]" strokeweight="0">
+                        <v:shape id="Forme libre 9" o:spid="_x0000_s1045" style="position:absolute;left:3282;top:58913;width:1874;height:4366;visibility:visible;mso-wrap-style:square;v-text-anchor:top" coordsize="118,275" o:gfxdata="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" path="m,l8,20,37,96r32,74l118,275r-9,l61,174,30,100,,26,,xe" fillcolor="#44546a [3215]" strokecolor="#44546a [3215]" strokeweight="0">
                           <v:fill opacity="13107f"/>
                           <v:stroke opacity="13107f"/>
                           <v:path arrowok="t" o:connecttype="custom" o:connectlocs="0,0;12700,31750;58738,152400;109538,269875;187325,436563;173038,436563;96838,276225;47625,158750;0,41275;0,0" o:connectangles="0,0,0,0,0,0,0,0,0,0"/>
                         </v:shape>
-                        <v:shape id="Forme libre 10" o:spid="_x0000_s1046" style="position:absolute;left:806;top:50103;width:317;height:1921;visibility:visible;mso-wrap-style:square;v-text-anchor:top" coordsize="20,121" o:gfxdata="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" path="m,l16,72r4,49l18,112,,31,,xe" fillcolor="#44546a [3215]" strokecolor="#44546a [3215]" strokeweight="0">
+                        <v:shape id="Forme libre 10" o:spid="_x0000_s1046" style="position:absolute;left:806;top:50103;width:317;height:1921;visibility:visible;mso-wrap-style:square;v-text-anchor:top" coordsize="20,121" o:gfxdata="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" path="m,l16,72r4,49l18,112,,31,,xe" fillcolor="#44546a [3215]" strokecolor="#44546a [3215]" strokeweight="0">
                           <v:fill opacity="13107f"/>
                           <v:stroke opacity="13107f"/>
                           <v:path arrowok="t" o:connecttype="custom" o:connectlocs="0,0;25400,114300;31750,192088;28575,177800;0,49213;0,0" o:connectangles="0,0,0,0,0,0"/>
                         </v:shape>
-                        <v:shape id="Forme libre 12" o:spid="_x0000_s1047" style="position:absolute;left:1123;top:52024;width:2509;height:10207;visibility:visible;mso-wrap-style:square;v-text-anchor:top" coordsize="158,643" o:gfxdata="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" path="m,l11,46r11,83l36,211r19,90l76,389r27,87l123,533r21,55l155,632r3,11l142,608,118,544,95,478,69,391,47,302,29,212,13,107,,xe" fillcolor="#44546a [3215]" strokecolor="#44546a [3215]" strokeweight="0">
+                        <v:shape id="Forme libre 12" o:spid="_x0000_s1047" style="position:absolute;left:1123;top:52024;width:2509;height:10207;visibility:visible;mso-wrap-style:square;v-text-anchor:top" coordsize="158,643" o:gfxdata="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" path="m,l11,46r11,83l36,211r19,90l76,389r27,87l123,533r21,55l155,632r3,11l142,608,118,544,95,478,69,391,47,302,29,212,13,107,,xe" fillcolor="#44546a [3215]" strokecolor="#44546a [3215]" strokeweight="0">
                           <v:fill opacity="13107f"/>
                           <v:stroke opacity="13107f"/>
                           <v:path arrowok="t" o:connecttype="custom" o:connectlocs="0,0;17463,73025;34925,204788;57150,334963;87313,477838;120650,617538;163513,755650;195263,846138;228600,933450;246063,1003300;250825,1020763;225425,965200;187325,863600;150813,758825;109538,620713;74613,479425;46038,336550;20638,169863;0,0" o:connectangles="0,0,0,0,0,0,0,0,0,0,0,0,0,0,0,0,0,0,0"/>
                         </v:shape>
-                        <v:shape id="Forme libre 13" o:spid="_x0000_s1048" style="position:absolute;left:3759;top:62152;width:524;height:1127;visibility:visible;mso-wrap-style:square;v-text-anchor:top" coordsize="33,71" o:gfxdata="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" path="m,l33,71r-9,l11,36,,xe" fillcolor="#44546a [3215]" strokecolor="#44546a [3215]" strokeweight="0">
+                        <v:shape id="Forme libre 13" o:spid="_x0000_s1048" style="position:absolute;left:3759;top:62152;width:524;height:1127;visibility:visible;mso-wrap-style:square;v-text-anchor:top" coordsize="33,71" o:gfxdata="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" path="m,l33,71r-9,l11,36,,xe" fillcolor="#44546a [3215]" strokecolor="#44546a [3215]" strokeweight="0">
                           <v:fill opacity="13107f"/>
                           <v:stroke opacity="13107f"/>
                           <v:path arrowok="t" o:connecttype="custom" o:connectlocs="0,0;52388,112713;38100,112713;17463,57150;0,0" o:connectangles="0,0,0,0,0"/>
                         </v:shape>
-                        <v:shape id="Forme libre 14" o:spid="_x0000_s1049" style="position:absolute;left:1060;top:51246;width:238;height:1508;visibility:visible;mso-wrap-style:square;v-text-anchor:top" coordsize="15,95" o:gfxdata="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" path="m,l8,37r,4l15,95,4,49,,xe" fillcolor="#44546a [3215]" strokecolor="#44546a [3215]" strokeweight="0">
+                        <v:shape id="Forme libre 14" o:spid="_x0000_s1049" style="position:absolute;left:1060;top:51246;width:238;height:1508;visibility:visible;mso-wrap-style:square;v-text-anchor:top" coordsize="15,95" o:gfxdata="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" path="m,l8,37r,4l15,95,4,49,,xe" fillcolor="#44546a [3215]" strokecolor="#44546a [3215]" strokeweight="0">
                           <v:fill opacity="13107f"/>
                           <v:stroke opacity="13107f"/>
                           <v:path arrowok="t" o:connecttype="custom" o:connectlocs="0,0;12700,58738;12700,65088;23813,150813;6350,77788;0,0" o:connectangles="0,0,0,0,0,0"/>
                         </v:shape>
-                        <v:shape id="Forme libre 15" o:spid="_x0000_s1050" style="position:absolute;left:3171;top:46499;width:6382;height:12414;visibility:visible;mso-wrap-style:square;v-text-anchor:top" coordsize="402,782" o:gfxdata="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" path="m402,r,1l363,39,325,79r-35,42l255,164r-44,58l171,284r-38,62l100,411,71,478,45,546,27,617,13,689,7,761r,21l,765r1,-4l7,688,21,616,40,545,66,475,95,409r35,-66l167,281r42,-61l253,163r34,-43l324,78,362,38,402,xe" fillcolor="#44546a [3215]" strokecolor="#44546a [3215]" strokeweight="0">
+                        <v:shape id="Forme libre 15" o:spid="_x0000_s1050" style="position:absolute;left:3171;top:46499;width:6382;height:12414;visibility:visible;mso-wrap-style:square;v-text-anchor:top" coordsize="402,782" o:gfxdata="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" path="m402,r,1l363,39,325,79r-35,42l255,164r-44,58l171,284r-38,62l100,411,71,478,45,546,27,617,13,689,7,761r,21l,765r1,-4l7,688,21,616,40,545,66,475,95,409r35,-66l167,281r42,-61l253,163r34,-43l324,78,362,38,402,xe" fillcolor="#44546a [3215]" strokecolor="#44546a [3215]" strokeweight="0">
                           <v:fill opacity="13107f"/>
                           <v:stroke opacity="13107f"/>
                           <v:path arrowok="t" o:connecttype="custom" o:connectlocs="638175,0;638175,1588;576263,61913;515938,125413;460375,192088;404813,260350;334963,352425;271463,450850;211138,549275;158750,652463;112713,758825;71438,866775;42863,979488;20638,1093788;11113,1208088;11113,1241425;0,1214438;1588,1208088;11113,1092200;33338,977900;63500,865188;104775,754063;150813,649288;206375,544513;265113,446088;331788,349250;401638,258763;455613,190500;514350,123825;574675,60325;638175,0" o:connectangles="0,0,0,0,0,0,0,0,0,0,0,0,0,0,0,0,0,0,0,0,0,0,0,0,0,0,0,0,0,0,0"/>
                         </v:shape>
-                        <v:shape id="Forme libre 16" o:spid="_x0000_s1051" style="position:absolute;left:3171;top:59040;width:588;height:3112;visibility:visible;mso-wrap-style:square;v-text-anchor:top" coordsize="37,196" o:gfxdata="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" path="m,l6,15r1,3l12,80r9,54l33,188r4,8l22,162,15,146,5,81,1,40,,xe" fillcolor="#44546a [3215]" strokecolor="#44546a [3215]" strokeweight="0">
+                        <v:shape id="Forme libre 16" o:spid="_x0000_s1051" style="position:absolute;left:3171;top:59040;width:588;height:3112;visibility:visible;mso-wrap-style:square;v-text-anchor:top" coordsize="37,196" o:gfxdata="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" path="m,l6,15r1,3l12,80r9,54l33,188r4,8l22,162,15,146,5,81,1,40,,xe" fillcolor="#44546a [3215]" strokecolor="#44546a [3215]" strokeweight="0">
                           <v:fill opacity="13107f"/>
                           <v:stroke opacity="13107f"/>
                           <v:path arrowok="t" o:connecttype="custom" o:connectlocs="0,0;9525,23813;11113,28575;19050,127000;33338,212725;52388,298450;58738,311150;34925,257175;23813,231775;7938,128588;1588,63500;0,0" o:connectangles="0,0,0,0,0,0,0,0,0,0,0,0"/>
                         </v:shape>
-                        <v:shape id="Forme libre 17" o:spid="_x0000_s1052" style="position:absolute;left:3632;top:62231;width:492;height:1048;visibility:visible;mso-wrap-style:square;v-text-anchor:top" coordsize="31,66" o:gfxdata="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" path="m,l31,66r-7,l,xe" fillcolor="#44546a [3215]" strokecolor="#44546a [3215]" strokeweight="0">
+                        <v:shape id="Forme libre 17" o:spid="_x0000_s1052" style="position:absolute;left:3632;top:62231;width:492;height:1048;visibility:visible;mso-wrap-style:square;v-text-anchor:top" coordsize="31,66" o:gfxdata="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" path="m,l31,66r-7,l,xe" fillcolor="#44546a [3215]" strokecolor="#44546a [3215]" strokeweight="0">
                           <v:fill opacity="13107f"/>
                           <v:stroke opacity="13107f"/>
                           <v:path arrowok="t" o:connecttype="custom" o:connectlocs="0,0;49213,104775;38100,104775;0,0" o:connectangles="0,0,0,0"/>
                         </v:shape>
-                        <v:shape id="Forme libre 18" o:spid="_x0000_s1053" style="position:absolute;left:3171;top:58644;width:111;height:682;visibility:visible;mso-wrap-style:square;v-text-anchor:top" coordsize="7,43" o:gfxdata="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" path="m,l7,17r,26l6,40,,25,,xe" fillcolor="#44546a [3215]" strokecolor="#44546a [3215]" strokeweight="0">
+                        <v:shape id="Forme libre 18" o:spid="_x0000_s1053" style="position:absolute;left:3171;top:58644;width:111;height:682;visibility:visible;mso-wrap-style:square;v-text-anchor:top" coordsize="7,43" o:gfxdata="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" path="m,l7,17r,26l6,40,,25,,xe" fillcolor="#44546a [3215]" strokecolor="#44546a [3215]" strokeweight="0">
                           <v:fill opacity="13107f"/>
                           <v:stroke opacity="13107f"/>
                           <v:path arrowok="t" o:connecttype="custom" o:connectlocs="0,0;11113,26988;11113,68263;9525,63500;0,39688;0,0" o:connectangles="0,0,0,0,0,0"/>
                         </v:shape>
-                        <v:shape id="Forme libre 19" o:spid="_x0000_s1054" style="position:absolute;left:3409;top:61358;width:731;height:1921;visibility:visible;mso-wrap-style:square;v-text-anchor:top" coordsize="46,121" o:gfxdata="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" path="m,l7,16,22,50,33,86r13,35l45,121,14,55,11,44,,xe" fillcolor="#44546a [3215]" strokecolor="#44546a [3215]" strokeweight="0">
+                        <v:shape id="Forme libre 19" o:spid="_x0000_s1054" style="position:absolute;left:3409;top:61358;width:731;height:1921;visibility:visible;mso-wrap-style:square;v-text-anchor:top" coordsize="46,121" o:gfxdata="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" path="m,l7,16,22,50,33,86r13,35l45,121,14,55,11,44,,xe" fillcolor="#44546a [3215]" strokecolor="#44546a [3215]" strokeweight="0">
                           <v:fill opacity="13107f"/>
                           <v:stroke opacity="13107f"/>
                           <v:path arrowok="t" o:connecttype="custom" o:connectlocs="0,0;11113,25400;34925,79375;52388,136525;73025,192088;71438,192088;22225,87313;17463,69850;0,0" o:connectangles="0,0,0,0,0,0,0,0,0"/>
@@ -3698,6 +3700,7 @@
                                     <w:dataBinding w:prefixMappings="xmlns:ns0='http://purl.org/dc/elements/1.1/' xmlns:ns1='http://schemas.openxmlformats.org/package/2006/metadata/core-properties' " w:xpath="/ns1:coreProperties[1]/ns0:creator[1]" w:storeItemID="{6C3C8BC8-F283-45AE-878A-BAB7291924A1}"/>
                                     <w:text/>
                                   </w:sdtPr>
+                                  <w:sdtEndPr/>
                                   <w:sdtContent>
                                     <w:r>
                                       <w:rPr>
@@ -3733,6 +3736,7 @@
                                     <w:dataBinding w:prefixMappings="xmlns:ns0='http://schemas.openxmlformats.org/officeDocument/2006/extended-properties' " w:xpath="/ns0:Properties[1]/ns0:Company[1]" w:storeItemID="{6668398D-A668-4E3E-A5EB-62B293D839F1}"/>
                                     <w:text/>
                                   </w:sdtPr>
+                                  <w:sdtEndPr/>
                                   <w:sdtContent>
                                     <w:r>
                                       <w:rPr>
@@ -3797,6 +3801,7 @@
                               <w:dataBinding w:prefixMappings="xmlns:ns0='http://purl.org/dc/elements/1.1/' xmlns:ns1='http://schemas.openxmlformats.org/package/2006/metadata/core-properties' " w:xpath="/ns1:coreProperties[1]/ns0:creator[1]" w:storeItemID="{6C3C8BC8-F283-45AE-878A-BAB7291924A1}"/>
                               <w:text/>
                             </w:sdtPr>
+                            <w:sdtEndPr/>
                             <w:sdtContent>
                               <w:r>
                                 <w:rPr>
@@ -3832,6 +3837,7 @@
                               <w:dataBinding w:prefixMappings="xmlns:ns0='http://schemas.openxmlformats.org/officeDocument/2006/extended-properties' " w:xpath="/ns0:Properties[1]/ns0:Company[1]" w:storeItemID="{6668398D-A668-4E3E-A5EB-62B293D839F1}"/>
                               <w:text/>
                             </w:sdtPr>
+                            <w:sdtEndPr/>
                             <w:sdtContent>
                               <w:r>
                                 <w:rPr>
@@ -3948,6 +3954,7 @@
                                     <w:dataBinding w:prefixMappings="xmlns:ns0='http://purl.org/dc/elements/1.1/' xmlns:ns1='http://schemas.openxmlformats.org/package/2006/metadata/core-properties' " w:xpath="/ns1:coreProperties[1]/ns0:title[1]" w:storeItemID="{6C3C8BC8-F283-45AE-878A-BAB7291924A1}"/>
                                     <w:text/>
                                   </w:sdtPr>
+                                  <w:sdtEndPr/>
                                   <w:sdtContent>
                                     <w:r>
                                       <w:rPr>
@@ -3990,7 +3997,7 @@
                                         <w:sz w:val="36"/>
                                         <w:szCs w:val="36"/>
                                       </w:rPr>
-                                      <w:t>Dans le cadre de l’atelier TPI</w:t>
+                                      <w:t>TPI – Juin 2018</w:t>
                                     </w:r>
                                   </w:sdtContent>
                                 </w:sdt>
@@ -4043,6 +4050,7 @@
                               <w:dataBinding w:prefixMappings="xmlns:ns0='http://purl.org/dc/elements/1.1/' xmlns:ns1='http://schemas.openxmlformats.org/package/2006/metadata/core-properties' " w:xpath="/ns1:coreProperties[1]/ns0:title[1]" w:storeItemID="{6C3C8BC8-F283-45AE-878A-BAB7291924A1}"/>
                               <w:text/>
                             </w:sdtPr>
+                            <w:sdtEndPr/>
                             <w:sdtContent>
                               <w:r>
                                 <w:rPr>
@@ -4085,7 +4093,7 @@
                                   <w:sz w:val="36"/>
                                   <w:szCs w:val="36"/>
                                 </w:rPr>
-                                <w:t>Dans le cadre de l’atelier TPI</w:t>
+                                <w:t>TPI – Juin 2018</w:t>
                               </w:r>
                             </w:sdtContent>
                           </w:sdt>
@@ -7882,7 +7890,7 @@
       </w:pPr>
       <w:r>
         <w:pict>
-          <v:shape id="_x0000_i1029" type="#_x0000_t75" style="width:453pt;height:233.25pt">
+          <v:shape id="_x0000_i1025" type="#_x0000_t75" style="width:453pt;height:233.25pt">
             <v:imagedata r:id="rId10" o:title="frmMain"/>
           </v:shape>
         </w:pict>
@@ -7895,24 +7903,14 @@
       <w:r>
         <w:t xml:space="preserve">Figure </w:t>
       </w:r>
-      <w:r>
-        <w:fldChar w:fldCharType="begin"/>
-      </w:r>
-      <w:r>
-        <w:instrText xml:space="preserve"> SEQ Figure \* ARABIC </w:instrText>
-      </w:r>
-      <w:r>
-        <w:fldChar w:fldCharType="separate"/>
-      </w:r>
-      <w:r>
-        <w:rPr>
-          <w:noProof/>
-        </w:rPr>
-        <w:t>1</w:t>
-      </w:r>
-      <w:r>
-        <w:fldChar w:fldCharType="end"/>
-      </w:r>
+      <w:fldSimple w:instr=" SEQ Figure \* ARABIC ">
+        <w:r>
+          <w:rPr>
+            <w:noProof/>
+          </w:rPr>
+          <w:t>1</w:t>
+        </w:r>
+      </w:fldSimple>
       <w:r>
         <w:t>. Fenêtre principale</w:t>
       </w:r>
@@ -7948,7 +7946,7 @@
             <w:r>
               <w:lastRenderedPageBreak/>
               <w:pict>
-                <v:shape id="_x0000_i1089" type="#_x0000_t75" style="width:198.75pt;height:247.5pt">
+                <v:shape id="_x0000_i1026" type="#_x0000_t75" style="width:198.75pt;height:247.5pt">
                   <v:imagedata r:id="rId11" o:title="frmNewModele"/>
                 </v:shape>
               </w:pict>
@@ -7961,24 +7959,14 @@
             <w:r>
               <w:t xml:space="preserve">Figure </w:t>
             </w:r>
-            <w:r>
-              <w:fldChar w:fldCharType="begin"/>
-            </w:r>
-            <w:r>
-              <w:instrText xml:space="preserve"> SEQ Figure \* ARABIC </w:instrText>
-            </w:r>
-            <w:r>
-              <w:fldChar w:fldCharType="separate"/>
-            </w:r>
-            <w:r>
-              <w:rPr>
-                <w:noProof/>
-              </w:rPr>
-              <w:t>2</w:t>
-            </w:r>
-            <w:r>
-              <w:fldChar w:fldCharType="end"/>
-            </w:r>
+            <w:fldSimple w:instr=" SEQ Figure \* ARABIC ">
+              <w:r>
+                <w:rPr>
+                  <w:noProof/>
+                </w:rPr>
+                <w:t>2</w:t>
+              </w:r>
+            </w:fldSimple>
             <w:r>
               <w:t>. Fenêtre Nouveau Modèle</w:t>
             </w:r>
@@ -7994,7 +7982,7 @@
             </w:pPr>
             <w:r>
               <w:pict>
-                <v:shape id="_x0000_i1090" type="#_x0000_t75" style="width:231pt;height:171pt">
+                <v:shape id="_x0000_i1027" type="#_x0000_t75" style="width:231pt;height:171pt">
                   <v:imagedata r:id="rId12" o:title="frmComment"/>
                 </v:shape>
               </w:pict>
@@ -8007,24 +7995,14 @@
             <w:r>
               <w:t xml:space="preserve">Figure </w:t>
             </w:r>
-            <w:r>
-              <w:fldChar w:fldCharType="begin"/>
-            </w:r>
-            <w:r>
-              <w:instrText xml:space="preserve"> SEQ Figure \* ARABIC </w:instrText>
-            </w:r>
-            <w:r>
-              <w:fldChar w:fldCharType="separate"/>
-            </w:r>
-            <w:r>
-              <w:rPr>
-                <w:noProof/>
-              </w:rPr>
-              <w:t>3</w:t>
-            </w:r>
-            <w:r>
-              <w:fldChar w:fldCharType="end"/>
-            </w:r>
+            <w:fldSimple w:instr=" SEQ Figure \* ARABIC ">
+              <w:r>
+                <w:rPr>
+                  <w:noProof/>
+                </w:rPr>
+                <w:t>3</w:t>
+              </w:r>
+            </w:fldSimple>
             <w:r>
               <w:t>. Fenêtre Commentaire</w:t>
             </w:r>
@@ -8038,7 +8016,7 @@
       </w:pPr>
       <w:r>
         <w:pict>
-          <v:shape id="_x0000_i1065" type="#_x0000_t75" style="width:231.75pt;height:192pt">
+          <v:shape id="_x0000_i1028" type="#_x0000_t75" style="width:231.75pt;height:192pt">
             <v:imagedata r:id="rId13" o:title="frmEdit"/>
           </v:shape>
         </w:pict>
@@ -8051,24 +8029,14 @@
       <w:r>
         <w:t xml:space="preserve">Figure </w:t>
       </w:r>
-      <w:r>
-        <w:fldChar w:fldCharType="begin"/>
-      </w:r>
-      <w:r>
-        <w:instrText xml:space="preserve"> SEQ Figure \* ARABIC </w:instrText>
-      </w:r>
-      <w:r>
-        <w:fldChar w:fldCharType="separate"/>
-      </w:r>
-      <w:r>
-        <w:rPr>
-          <w:noProof/>
-        </w:rPr>
-        <w:t>4</w:t>
-      </w:r>
-      <w:r>
-        <w:fldChar w:fldCharType="end"/>
-      </w:r>
+      <w:fldSimple w:instr=" SEQ Figure \* ARABIC ">
+        <w:r>
+          <w:rPr>
+            <w:noProof/>
+          </w:rPr>
+          <w:t>4</w:t>
+        </w:r>
+      </w:fldSimple>
       <w:r>
         <w:t>. Modifier une position</w:t>
       </w:r>
@@ -8306,7 +8274,7 @@
       </w:pPr>
       <w:r>
         <w:pict>
-          <v:shape id="_x0000_i1117" type="#_x0000_t75" style="width:453pt;height:234pt">
+          <v:shape id="_x0000_i1029" type="#_x0000_t75" style="width:453pt;height:234pt">
             <v:imagedata r:id="rId14" o:title="frmMain"/>
           </v:shape>
         </w:pict>
@@ -8319,24 +8287,14 @@
       <w:r>
         <w:t xml:space="preserve">Figure </w:t>
       </w:r>
-      <w:r>
-        <w:fldChar w:fldCharType="begin"/>
-      </w:r>
-      <w:r>
-        <w:instrText xml:space="preserve"> SEQ Figure \* ARABIC </w:instrText>
-      </w:r>
-      <w:r>
-        <w:fldChar w:fldCharType="separate"/>
-      </w:r>
-      <w:r>
-        <w:rPr>
-          <w:noProof/>
-        </w:rPr>
-        <w:t>5</w:t>
-      </w:r>
-      <w:r>
-        <w:fldChar w:fldCharType="end"/>
-      </w:r>
+      <w:fldSimple w:instr=" SEQ Figure \* ARABIC ">
+        <w:r>
+          <w:rPr>
+            <w:noProof/>
+          </w:rPr>
+          <w:t>5</w:t>
+        </w:r>
+      </w:fldSimple>
       <w:r>
         <w:t>. Fenêtre principale</w:t>
       </w:r>
@@ -8356,8 +8314,8 @@
         <w:tblLook w:val="04A0" w:firstRow="1" w:lastRow="0" w:firstColumn="1" w:lastColumn="0" w:noHBand="0" w:noVBand="1"/>
       </w:tblPr>
       <w:tblGrid>
-        <w:gridCol w:w="4531"/>
-        <w:gridCol w:w="4531"/>
+        <w:gridCol w:w="4610"/>
+        <w:gridCol w:w="4462"/>
       </w:tblGrid>
       <w:tr>
         <w:tc>
@@ -8370,7 +8328,7 @@
             </w:pPr>
             <w:r>
               <w:pict>
-                <v:shape id="_x0000_i1153" type="#_x0000_t75" style="width:214.5pt;height:271.5pt">
+                <v:shape id="_x0000_i1031" type="#_x0000_t75" style="width:222pt;height:281.25pt">
                   <v:imagedata r:id="rId15" o:title="frmNewModele"/>
                 </v:shape>
               </w:pict>
@@ -8383,26 +8341,19 @@
             <w:r>
               <w:t xml:space="preserve">Figure </w:t>
             </w:r>
-            <w:r>
-              <w:fldChar w:fldCharType="begin"/>
-            </w:r>
-            <w:r>
-              <w:instrText xml:space="preserve"> SEQ Figure \* ARABIC </w:instrText>
-            </w:r>
-            <w:r>
-              <w:fldChar w:fldCharType="separate"/>
-            </w:r>
-            <w:r>
-              <w:rPr>
-                <w:noProof/>
-              </w:rPr>
-              <w:t>6</w:t>
-            </w:r>
-            <w:r>
-              <w:fldChar w:fldCharType="end"/>
-            </w:r>
-            <w:r>
-              <w:t>. Fenêtre de création de modèle</w:t>
+            <w:fldSimple w:instr=" SEQ Figure \* ARABIC ">
+              <w:r>
+                <w:rPr>
+                  <w:noProof/>
+                </w:rPr>
+                <w:t>6</w:t>
+              </w:r>
+            </w:fldSimple>
+            <w:r>
+              <w:t xml:space="preserve">. </w:t>
+            </w:r>
+            <w:r>
+              <w:t>Fenêtre de création de modèle</w:t>
             </w:r>
           </w:p>
         </w:tc>
@@ -8416,7 +8367,7 @@
             </w:pPr>
             <w:r>
               <w:pict>
-                <v:shape id="_x0000_i1154" type="#_x0000_t75" style="width:214.5pt;height:201pt">
+                <v:shape id="_x0000_i1030" type="#_x0000_t75" style="width:214.5pt;height:201pt">
                   <v:imagedata r:id="rId16" o:title="frmEdit"/>
                 </v:shape>
               </w:pict>
@@ -8429,24 +8380,14 @@
             <w:r>
               <w:t xml:space="preserve">Figure </w:t>
             </w:r>
-            <w:r>
-              <w:fldChar w:fldCharType="begin"/>
-            </w:r>
-            <w:r>
-              <w:instrText xml:space="preserve"> SEQ Figure \* ARABIC </w:instrText>
-            </w:r>
-            <w:r>
-              <w:fldChar w:fldCharType="separate"/>
-            </w:r>
-            <w:r>
-              <w:rPr>
-                <w:noProof/>
-              </w:rPr>
-              <w:t>7</w:t>
-            </w:r>
-            <w:r>
-              <w:fldChar w:fldCharType="end"/>
-            </w:r>
+            <w:fldSimple w:instr=" SEQ Figure \* ARABIC ">
+              <w:r>
+                <w:rPr>
+                  <w:noProof/>
+                </w:rPr>
+                <w:t>7</w:t>
+              </w:r>
+            </w:fldSimple>
             <w:r>
               <w:t>. Fenêtre d'édition de position</w:t>
             </w:r>
@@ -8454,6 +8395,14 @@
         </w:tc>
       </w:tr>
     </w:tbl>
+    <w:p>
+      <w:pPr>
+        <w:pStyle w:val="Titre2"/>
+      </w:pPr>
+      <w:r>
+        <w:br w:type="page"/>
+      </w:r>
+    </w:p>
     <w:p>
       <w:pPr>
         <w:pStyle w:val="Titre2"/>
@@ -8464,6 +8413,7 @@
         <w:ind w:hanging="1080"/>
       </w:pPr>
       <w:r>
+        <w:lastRenderedPageBreak/>
         <w:t>Conception du code</w:t>
       </w:r>
     </w:p>
@@ -8484,6 +8434,7 @@
       </w:r>
       <w:r>
         <w:rPr>
+          <w:b/>
           <w:i/>
         </w:rPr>
         <w:t>LeapController.cs</w:t>
@@ -8507,6 +8458,7 @@
       </w:pPr>
       <w:r>
         <w:rPr>
+          <w:b/>
           <w:i/>
         </w:rPr>
         <w:t>MyHand.cs</w:t>
@@ -8518,21 +8470,29 @@
         <w:t xml:space="preserve"> </w:t>
       </w:r>
       <w:r>
-        <w:t xml:space="preserve">est la classe qui me permet de stocker les informations d’une main, que ce soit celle de l’utilisateur, celle qui s’affiche lorsque l’utilisateur veut enregistrer sa position ou encore celle qui </w:t>
-      </w:r>
-      <w:r>
-        <w:lastRenderedPageBreak/>
-        <w:t>s’affiche en tant que modèle. Son premier constructeur ne demande que la position des doigts et de la paume. Ce constructeur concerne directement la main de l’utilisateur. Un second constructeur demande les mêmes informations et un nom ainsi qu’une description en plus. Cela concerne la position à enregistrer et le modèle. Un troisième constructeur demande une illustration en plus. Ainsi, si l’utilisateur le souhaite, il peut proposer une photo à afficher avec une position donnée.</w:t>
+        <w:t>est la classe qui me permet de stocker les informations d’une main, que ce soit celle de l’utilisateur, celle qui s’affiche lorsque l’utilisateur veut enregistrer sa position ou encore celle qui s’affiche en tant que modèle. Son premier constructeur ne demande que la position des doigts et de la paume. Ce constructeur concerne directement la main de l’utilisateur. Un second constructeur demande les mêmes informations et un nom ainsi qu’une description en plus. Cela concerne la position à enregistrer et le modèle. Un troisième constructeur demande une illustration en plus. Ainsi, si l’utilisateur le souhaite, il peut proposer une photo à afficher avec une position donnée.</w:t>
       </w:r>
     </w:p>
     <w:p>
       <w:r>
-        <w:t>Serialization.cs ne sert qu’à sérialiser et déserialiser le fichier XML permettant la sauvegarde des positions. Il reçoit une main en paramètre, une fois celle-ci reçu, il va déserialiser le fichier XML et ajouter toutes les mains stockées dans une liste. Il stocke la main reçue en paramètre dans la liste, puis resérialise le tout.</w:t>
+        <w:rPr>
+          <w:b/>
+        </w:rPr>
+        <w:t>Serialization.cs</w:t>
+      </w:r>
+      <w:r>
+        <w:t xml:space="preserve"> ne sert qu’à sérialiser et déserialiser le fichier XML permettant la sauvegarde des positions. Il reçoit une main en paramètre, une fois celle-ci reçu, il va déserialiser le fichier XML et ajouter toutes les mains stockées dans une liste. Il stocke la main reçue en paramètre dans la liste, puis resérialise le tout.</w:t>
       </w:r>
     </w:p>
     <w:p>
       <w:r>
-        <w:t>Paint.cs gère le dessin. À l’initialisation, il requiert la largeur et la hauteur du panel dans lequel il va devoir dessiner. Trois fonctions dessinent respectivement un rond, un trait et l</w:t>
+        <w:rPr>
+          <w:b/>
+        </w:rPr>
+        <w:t>Paint.cs</w:t>
+      </w:r>
+      <w:r>
+        <w:t xml:space="preserve"> gère le dessin. À l’initialisation, il requiert la largeur et la hauteur du panel dans lequel il va devoir dessiner. Trois fonctions dessinent respectivement un rond, un trait et l</w:t>
       </w:r>
       <w:r>
         <w:t>a dernière fonction place les deux ensembles pour former un doigt. Les trois mêmes fonctions existent en version colorée. Ainsi, rien ne change dans leur fonctionnement mais elles reçoivent une couleur en paramètre.</w:t>
@@ -8545,174 +8505,147 @@
     </w:p>
     <w:p>
       <w:r>
-        <w:t>La fenêtre principale reçoit la main du Leap Motion et celle enregistrée. Elle envoie les données à la classe Paint.cs qui permet de dessiner la main sur le panel souhaité. Le même principe se passe avec le modèle. Le panel de l’utilisateur est rafraîchit 10 fois par seconde pour assurer un maximum de fluidité sans trop surcharger la machine.</w:t>
+        <w:t xml:space="preserve">La fenêtre principale reçoit la main du Leap Motion et celle enregistrée. Elle envoie les données à la classe Paint.cs qui permet de dessiner la main sur le panel souhaité. Le même principe se passe avec le modèle. Le panel de l’utilisateur est rafraîchit 10 fois par seconde pour assurer un maximum de </w:t>
+      </w:r>
+      <w:r>
+        <w:t>fluidité sans trop surcharger l’ordinateur</w:t>
+      </w:r>
+      <w:r>
+        <w:t>.</w:t>
       </w:r>
     </w:p>
     <w:p>
       <w:r>
         <w:t>La fenêtre de création de nouveau modèle créé une instance de la classe MyHand.cs à laquelle il envoie la position des doigts, de la paume et le nom, la description et l’image.</w:t>
       </w:r>
+    </w:p>
+    <w:p>
+      <w:pPr>
+        <w:pStyle w:val="Titre1"/>
+        <w:numPr>
+          <w:ilvl w:val="0"/>
+          <w:numId w:val="4"/>
+        </w:numPr>
+      </w:pPr>
+      <w:r>
+        <w:t>Réalisation</w:t>
+      </w:r>
+    </w:p>
+    <w:p>
+      <w:pPr>
+        <w:pStyle w:val="Titre2"/>
+        <w:numPr>
+          <w:ilvl w:val="1"/>
+          <w:numId w:val="4"/>
+        </w:numPr>
+        <w:ind w:hanging="1080"/>
+      </w:pPr>
+      <w:r>
+        <w:t>Dossier de réalisation</w:t>
+      </w:r>
+    </w:p>
+    <w:p/>
+    <w:p>
+      <w:pPr>
+        <w:pStyle w:val="Titre2"/>
+        <w:numPr>
+          <w:ilvl w:val="1"/>
+          <w:numId w:val="4"/>
+        </w:numPr>
+        <w:ind w:hanging="1080"/>
+      </w:pPr>
+      <w:r>
+        <w:t>Description des tests</w:t>
+      </w:r>
+    </w:p>
+    <w:p/>
+    <w:p>
+      <w:pPr>
+        <w:pStyle w:val="Titre2"/>
+        <w:numPr>
+          <w:ilvl w:val="1"/>
+          <w:numId w:val="4"/>
+        </w:numPr>
+        <w:ind w:hanging="1080"/>
+      </w:pPr>
+      <w:r>
+        <w:t>Erreurs restantes</w:t>
+      </w:r>
+    </w:p>
+    <w:p/>
+    <w:p>
+      <w:pPr>
+        <w:pStyle w:val="Titre1"/>
+        <w:numPr>
+          <w:ilvl w:val="0"/>
+          <w:numId w:val="4"/>
+        </w:numPr>
+      </w:pPr>
+      <w:r>
+        <w:lastRenderedPageBreak/>
+        <w:t>Conclusion</w:t>
+      </w:r>
+    </w:p>
+    <w:p>
+      <w:pPr>
+        <w:pStyle w:val="Titre1"/>
+        <w:numPr>
+          <w:ilvl w:val="0"/>
+          <w:numId w:val="4"/>
+        </w:numPr>
+      </w:pPr>
+      <w:r>
+        <w:t>Annexes</w:t>
+      </w:r>
+    </w:p>
+    <w:p>
+      <w:pPr>
+        <w:pStyle w:val="Titre2"/>
+        <w:numPr>
+          <w:ilvl w:val="1"/>
+          <w:numId w:val="4"/>
+        </w:numPr>
+        <w:ind w:hanging="1080"/>
+      </w:pPr>
+      <w:r>
+        <w:t>Sources</w:t>
+      </w:r>
+    </w:p>
+    <w:p/>
+    <w:p>
+      <w:pPr>
+        <w:pStyle w:val="Titre2"/>
+        <w:numPr>
+          <w:ilvl w:val="1"/>
+          <w:numId w:val="4"/>
+        </w:numPr>
+        <w:ind w:hanging="1080"/>
+      </w:pPr>
+      <w:r>
+        <w:t>Procédure d’installation</w:t>
+      </w:r>
+    </w:p>
+    <w:p/>
+    <w:p>
+      <w:pPr>
+        <w:pStyle w:val="Titre2"/>
+        <w:numPr>
+          <w:ilvl w:val="1"/>
+          <w:numId w:val="4"/>
+        </w:numPr>
+        <w:ind w:hanging="1080"/>
+      </w:pPr>
+      <w:r>
+        <w:t>Présentation de la fin du projet</w:t>
+      </w:r>
+    </w:p>
+    <w:p>
       <w:bookmarkStart w:id="19" w:name="_GoBack"/>
       <w:bookmarkEnd w:id="19"/>
-      <w:r>
-        <w:br w:type="page"/>
-      </w:r>
-    </w:p>
-    <w:p>
-      <w:pPr>
-        <w:pStyle w:val="Titre1"/>
-      </w:pPr>
-      <w:bookmarkStart w:id="20" w:name="_Toc516581736"/>
-      <w:r>
-        <w:lastRenderedPageBreak/>
-        <w:t xml:space="preserve">Comment utiliser </w:t>
-      </w:r>
-      <w:r>
-        <w:rPr>
-          <w:i/>
-        </w:rPr>
-        <w:t>Finger’s Cloner</w:t>
-      </w:r>
-      <w:bookmarkEnd w:id="20"/>
-    </w:p>
-    <w:p>
-      <w:pPr>
-        <w:pStyle w:val="Titre2"/>
-      </w:pPr>
-      <w:bookmarkStart w:id="21" w:name="_Toc516581737"/>
-      <w:r>
-        <w:t>Enregistrer une nouvelle position</w:t>
-      </w:r>
-      <w:bookmarkEnd w:id="21"/>
-    </w:p>
-    <w:p>
-      <w:pPr>
-        <w:pStyle w:val="Paragraphedeliste"/>
-        <w:keepNext/>
-        <w:numPr>
-          <w:ilvl w:val="0"/>
-          <w:numId w:val="1"/>
-        </w:numPr>
-      </w:pPr>
-      <w:r>
-        <w:t>Cliquez sur le bouton « </w:t>
-      </w:r>
-      <w:r>
-        <w:rPr>
-          <w:b/>
-          <w:i/>
-          <w:color w:val="95BCF2"/>
-        </w:rPr>
-        <w:t>Enregistrer une nouvelle position</w:t>
-      </w:r>
-      <w:r>
-        <w:t> ».</w:t>
-      </w:r>
-      <w:r>
-        <w:pict>
-          <v:shape id="_x0000_i1025" type="#_x0000_t75" style="width:453pt;height:286.5pt">
-            <v:imagedata r:id="rId17" o:title="frmMain-selected"/>
-          </v:shape>
-        </w:pict>
-      </w:r>
-    </w:p>
-    <w:p>
-      <w:pPr>
-        <w:pStyle w:val="Paragraphedeliste"/>
-        <w:keepNext/>
-        <w:numPr>
-          <w:ilvl w:val="0"/>
-          <w:numId w:val="1"/>
-        </w:numPr>
-      </w:pPr>
-      <w:r>
-        <w:t xml:space="preserve">Entrez un nom dans la </w:t>
-      </w:r>
-      <w:r>
-        <w:rPr>
-          <w:b/>
-          <w:i/>
-          <w:color w:val="95BCF2"/>
-        </w:rPr>
-        <w:t>zone de texte</w:t>
-      </w:r>
-      <w:r>
-        <w:t>.</w:t>
-      </w:r>
-      <w:r>
-        <w:pict>
-          <v:shape id="_x0000_i1026" type="#_x0000_t75" style="width:268.5pt;height:339pt">
-            <v:imagedata r:id="rId18" o:title="frmCreate-selected"/>
-          </v:shape>
-        </w:pict>
-      </w:r>
-    </w:p>
-    <w:p>
-      <w:pPr>
-        <w:pStyle w:val="Paragraphedeliste"/>
-        <w:keepNext/>
-        <w:numPr>
-          <w:ilvl w:val="0"/>
-          <w:numId w:val="1"/>
-        </w:numPr>
-      </w:pPr>
-      <w:r>
-        <w:lastRenderedPageBreak/>
-        <w:t xml:space="preserve">Une fois la position désirée, cliquez sur </w:t>
-      </w:r>
-      <w:r>
-        <w:rPr>
-          <w:b/>
-          <w:i/>
-          <w:color w:val="95BCF2"/>
-        </w:rPr>
-        <w:t>Valider</w:t>
-      </w:r>
-      <w:r>
-        <w:t xml:space="preserve"> pour terminer.</w:t>
-      </w:r>
-      <w:r>
-        <w:pict>
-          <v:shape id="_x0000_i1027" type="#_x0000_t75" style="width:268.5pt;height:339pt">
-            <v:imagedata r:id="rId19" o:title="frmCreate-selected-2"/>
-          </v:shape>
-        </w:pict>
-      </w:r>
-    </w:p>
-    <w:p>
-      <w:pPr>
-        <w:pStyle w:val="Paragraphedeliste"/>
-        <w:keepNext/>
-        <w:numPr>
-          <w:ilvl w:val="0"/>
-          <w:numId w:val="1"/>
-        </w:numPr>
-      </w:pPr>
-      <w:r>
-        <w:t xml:space="preserve">Vous pouvez dorénavant trouver votre position dans le </w:t>
-      </w:r>
-      <w:r>
-        <w:rPr>
-          <w:b/>
-          <w:i/>
-          <w:color w:val="95BCF2"/>
-        </w:rPr>
-        <w:t>menu déroulant</w:t>
-      </w:r>
-      <w:r>
-        <w:t xml:space="preserve"> en bas à droite de la fenêtre principale.</w:t>
-      </w:r>
-      <w:r>
-        <w:pict>
-          <v:shape id="_x0000_i1028" type="#_x0000_t75" style="width:453pt;height:286.5pt">
-            <v:imagedata r:id="rId20" o:title="frmMain-selected-2"/>
-          </v:shape>
-        </w:pict>
-      </w:r>
     </w:p>
     <w:sectPr>
-      <w:headerReference w:type="default" r:id="rId21"/>
-      <w:footerReference w:type="default" r:id="rId22"/>
+      <w:headerReference w:type="default" r:id="rId17"/>
+      <w:footerReference w:type="default" r:id="rId18"/>
       <w:pgSz w:w="11906" w:h="16838"/>
       <w:pgMar w:top="1417" w:right="1417" w:bottom="1417" w:left="1417" w:header="708" w:footer="708" w:gutter="0"/>
       <w:pgNumType w:start="0"/>
@@ -8725,7 +8658,7 @@
 </file>
 
 <file path=word/endnotes.xml><?xml version="1.0" encoding="utf-8"?>
-<w:endnotes xmlns:wpc="http://schemas.microsoft.com/office/word/2010/wordprocessingCanvas" xmlns:cx="http://schemas.microsoft.com/office/drawing/2014/chartex" xmlns:mc="http://schemas.openxmlformats.org/markup-compatibility/2006" xmlns:o="urn:schemas-microsoft-com:office:office" xmlns:r="http://schemas.openxmlformats.org/officeDocument/2006/relationships" xmlns:m="http://schemas.openxmlformats.org/officeDocument/2006/math" xmlns:v="urn:schemas-microsoft-com:vml" xmlns:wp14="http://schemas.microsoft.com/office/word/2010/wordprocessingDrawing" xmlns:wp="http://schemas.openxmlformats.org/drawingml/2006/wordprocessingDrawing" xmlns:w10="urn:schemas-microsoft-com:office:word" xmlns:w="http://schemas.openxmlformats.org/wordprocessingml/2006/main" xmlns:w14="http://schemas.microsoft.com/office/word/2010/wordml" xmlns:w15="http://schemas.microsoft.com/office/word/2012/wordml" xmlns:w16se="http://schemas.microsoft.com/office/word/2015/wordml/symex" xmlns:wpg="http://schemas.microsoft.com/office/word/2010/wordprocessingGroup" xmlns:wpi="http://schemas.microsoft.com/office/word/2010/wordprocessingInk" xmlns:wne="http://schemas.microsoft.com/office/word/2006/wordml" xmlns:wps="http://schemas.microsoft.com/office/word/2010/wordprocessingShape" mc:Ignorable="w14 w15 w16se wp14">
+<w:endnotes xmlns:wpc="http://schemas.microsoft.com/office/word/2010/wordprocessingCanvas" xmlns:mc="http://schemas.openxmlformats.org/markup-compatibility/2006" xmlns:o="urn:schemas-microsoft-com:office:office" xmlns:r="http://schemas.openxmlformats.org/officeDocument/2006/relationships" xmlns:m="http://schemas.openxmlformats.org/officeDocument/2006/math" xmlns:v="urn:schemas-microsoft-com:vml" xmlns:wp14="http://schemas.microsoft.com/office/word/2010/wordprocessingDrawing" xmlns:wp="http://schemas.openxmlformats.org/drawingml/2006/wordprocessingDrawing" xmlns:w10="urn:schemas-microsoft-com:office:word" xmlns:w="http://schemas.openxmlformats.org/wordprocessingml/2006/main" xmlns:w14="http://schemas.microsoft.com/office/word/2010/wordml" xmlns:w15="http://schemas.microsoft.com/office/word/2012/wordml" xmlns:wpg="http://schemas.microsoft.com/office/word/2010/wordprocessingGroup" xmlns:wpi="http://schemas.microsoft.com/office/word/2010/wordprocessingInk" xmlns:wne="http://schemas.microsoft.com/office/word/2006/wordml" xmlns:wps="http://schemas.microsoft.com/office/word/2010/wordprocessingShape" mc:Ignorable="w14 w15 wp14">
   <w:endnote w:type="separator" w:id="-1">
     <w:p>
       <w:pPr>
@@ -8750,7 +8683,7 @@
 </file>
 
 <file path=word/footer1.xml><?xml version="1.0" encoding="utf-8"?>
-<w:ftr xmlns:wpc="http://schemas.microsoft.com/office/word/2010/wordprocessingCanvas" xmlns:cx="http://schemas.microsoft.com/office/drawing/2014/chartex" xmlns:mc="http://schemas.openxmlformats.org/markup-compatibility/2006" xmlns:o="urn:schemas-microsoft-com:office:office" xmlns:r="http://schemas.openxmlformats.org/officeDocument/2006/relationships" xmlns:m="http://schemas.openxmlformats.org/officeDocument/2006/math" xmlns:v="urn:schemas-microsoft-com:vml" xmlns:wp14="http://schemas.microsoft.com/office/word/2010/wordprocessingDrawing" xmlns:wp="http://schemas.openxmlformats.org/drawingml/2006/wordprocessingDrawing" xmlns:w10="urn:schemas-microsoft-com:office:word" xmlns:w="http://schemas.openxmlformats.org/wordprocessingml/2006/main" xmlns:w14="http://schemas.microsoft.com/office/word/2010/wordml" xmlns:w15="http://schemas.microsoft.com/office/word/2012/wordml" xmlns:w16se="http://schemas.microsoft.com/office/word/2015/wordml/symex" xmlns:wpg="http://schemas.microsoft.com/office/word/2010/wordprocessingGroup" xmlns:wpi="http://schemas.microsoft.com/office/word/2010/wordprocessingInk" xmlns:wne="http://schemas.microsoft.com/office/word/2006/wordml" xmlns:wps="http://schemas.microsoft.com/office/word/2010/wordprocessingShape" mc:Ignorable="w14 w15 w16se wp14">
+<w:ftr xmlns:wpc="http://schemas.microsoft.com/office/word/2010/wordprocessingCanvas" xmlns:mc="http://schemas.openxmlformats.org/markup-compatibility/2006" xmlns:o="urn:schemas-microsoft-com:office:office" xmlns:r="http://schemas.openxmlformats.org/officeDocument/2006/relationships" xmlns:m="http://schemas.openxmlformats.org/officeDocument/2006/math" xmlns:v="urn:schemas-microsoft-com:vml" xmlns:wp14="http://schemas.microsoft.com/office/word/2010/wordprocessingDrawing" xmlns:wp="http://schemas.openxmlformats.org/drawingml/2006/wordprocessingDrawing" xmlns:w10="urn:schemas-microsoft-com:office:word" xmlns:w="http://schemas.openxmlformats.org/wordprocessingml/2006/main" xmlns:w14="http://schemas.microsoft.com/office/word/2010/wordml" xmlns:w15="http://schemas.microsoft.com/office/word/2012/wordml" xmlns:wpg="http://schemas.microsoft.com/office/word/2010/wordprocessingGroup" xmlns:wpi="http://schemas.microsoft.com/office/word/2010/wordprocessingInk" xmlns:wne="http://schemas.microsoft.com/office/word/2006/wordml" xmlns:wps="http://schemas.microsoft.com/office/word/2010/wordprocessingShape" mc:Ignorable="w14 w15 wp14">
   <w:p>
     <w:pPr>
       <w:pStyle w:val="Pieddepage"/>
@@ -8770,6 +8703,7 @@
           <w:docPartUnique/>
         </w:docPartObj>
       </w:sdtPr>
+      <w:sdtEndPr/>
       <w:sdtContent>
         <w:r>
           <w:fldChar w:fldCharType="begin"/>
@@ -8785,7 +8719,7 @@
             <w:noProof/>
             <w:lang w:val="fr-FR"/>
           </w:rPr>
-          <w:t>8</w:t>
+          <w:t>7</w:t>
         </w:r>
         <w:r>
           <w:fldChar w:fldCharType="end"/>
@@ -8806,7 +8740,7 @@
 </file>
 
 <file path=word/footnotes.xml><?xml version="1.0" encoding="utf-8"?>
-<w:footnotes xmlns:wpc="http://schemas.microsoft.com/office/word/2010/wordprocessingCanvas" xmlns:cx="http://schemas.microsoft.com/office/drawing/2014/chartex" xmlns:mc="http://schemas.openxmlformats.org/markup-compatibility/2006" xmlns:o="urn:schemas-microsoft-com:office:office" xmlns:r="http://schemas.openxmlformats.org/officeDocument/2006/relationships" xmlns:m="http://schemas.openxmlformats.org/officeDocument/2006/math" xmlns:v="urn:schemas-microsoft-com:vml" xmlns:wp14="http://schemas.microsoft.com/office/word/2010/wordprocessingDrawing" xmlns:wp="http://schemas.openxmlformats.org/drawingml/2006/wordprocessingDrawing" xmlns:w10="urn:schemas-microsoft-com:office:word" xmlns:w="http://schemas.openxmlformats.org/wordprocessingml/2006/main" xmlns:w14="http://schemas.microsoft.com/office/word/2010/wordml" xmlns:w15="http://schemas.microsoft.com/office/word/2012/wordml" xmlns:w16se="http://schemas.microsoft.com/office/word/2015/wordml/symex" xmlns:wpg="http://schemas.microsoft.com/office/word/2010/wordprocessingGroup" xmlns:wpi="http://schemas.microsoft.com/office/word/2010/wordprocessingInk" xmlns:wne="http://schemas.microsoft.com/office/word/2006/wordml" xmlns:wps="http://schemas.microsoft.com/office/word/2010/wordprocessingShape" mc:Ignorable="w14 w15 w16se wp14">
+<w:footnotes xmlns:wpc="http://schemas.microsoft.com/office/word/2010/wordprocessingCanvas" xmlns:mc="http://schemas.openxmlformats.org/markup-compatibility/2006" xmlns:o="urn:schemas-microsoft-com:office:office" xmlns:r="http://schemas.openxmlformats.org/officeDocument/2006/relationships" xmlns:m="http://schemas.openxmlformats.org/officeDocument/2006/math" xmlns:v="urn:schemas-microsoft-com:vml" xmlns:wp14="http://schemas.microsoft.com/office/word/2010/wordprocessingDrawing" xmlns:wp="http://schemas.openxmlformats.org/drawingml/2006/wordprocessingDrawing" xmlns:w10="urn:schemas-microsoft-com:office:word" xmlns:w="http://schemas.openxmlformats.org/wordprocessingml/2006/main" xmlns:w14="http://schemas.microsoft.com/office/word/2010/wordml" xmlns:w15="http://schemas.microsoft.com/office/word/2012/wordml" xmlns:wpg="http://schemas.microsoft.com/office/word/2010/wordprocessingGroup" xmlns:wpi="http://schemas.microsoft.com/office/word/2010/wordprocessingInk" xmlns:wne="http://schemas.microsoft.com/office/word/2006/wordml" xmlns:wps="http://schemas.microsoft.com/office/word/2010/wordprocessingShape" mc:Ignorable="w14 w15 wp14">
   <w:footnote w:type="separator" w:id="-1">
     <w:p>
       <w:pPr>
@@ -8831,7 +8765,7 @@
 </file>
 
 <file path=word/header1.xml><?xml version="1.0" encoding="utf-8"?>
-<w:hdr xmlns:wpc="http://schemas.microsoft.com/office/word/2010/wordprocessingCanvas" xmlns:cx="http://schemas.microsoft.com/office/drawing/2014/chartex" xmlns:mc="http://schemas.openxmlformats.org/markup-compatibility/2006" xmlns:o="urn:schemas-microsoft-com:office:office" xmlns:r="http://schemas.openxmlformats.org/officeDocument/2006/relationships" xmlns:m="http://schemas.openxmlformats.org/officeDocument/2006/math" xmlns:v="urn:schemas-microsoft-com:vml" xmlns:wp14="http://schemas.microsoft.com/office/word/2010/wordprocessingDrawing" xmlns:wp="http://schemas.openxmlformats.org/drawingml/2006/wordprocessingDrawing" xmlns:w10="urn:schemas-microsoft-com:office:word" xmlns:w="http://schemas.openxmlformats.org/wordprocessingml/2006/main" xmlns:w14="http://schemas.microsoft.com/office/word/2010/wordml" xmlns:w15="http://schemas.microsoft.com/office/word/2012/wordml" xmlns:w16se="http://schemas.microsoft.com/office/word/2015/wordml/symex" xmlns:wpg="http://schemas.microsoft.com/office/word/2010/wordprocessingGroup" xmlns:wpi="http://schemas.microsoft.com/office/word/2010/wordprocessingInk" xmlns:wne="http://schemas.microsoft.com/office/word/2006/wordml" xmlns:wps="http://schemas.microsoft.com/office/word/2010/wordprocessingShape" mc:Ignorable="w14 w15 w16se wp14">
+<w:hdr xmlns:wpc="http://schemas.microsoft.com/office/word/2010/wordprocessingCanvas" xmlns:mc="http://schemas.openxmlformats.org/markup-compatibility/2006" xmlns:o="urn:schemas-microsoft-com:office:office" xmlns:r="http://schemas.openxmlformats.org/officeDocument/2006/relationships" xmlns:m="http://schemas.openxmlformats.org/officeDocument/2006/math" xmlns:v="urn:schemas-microsoft-com:vml" xmlns:wp14="http://schemas.microsoft.com/office/word/2010/wordprocessingDrawing" xmlns:wp="http://schemas.openxmlformats.org/drawingml/2006/wordprocessingDrawing" xmlns:w10="urn:schemas-microsoft-com:office:word" xmlns:w="http://schemas.openxmlformats.org/wordprocessingml/2006/main" xmlns:w14="http://schemas.microsoft.com/office/word/2010/wordml" xmlns:w15="http://schemas.microsoft.com/office/word/2012/wordml" xmlns:wpg="http://schemas.microsoft.com/office/word/2010/wordprocessingGroup" xmlns:wpi="http://schemas.microsoft.com/office/word/2010/wordprocessingInk" xmlns:wne="http://schemas.microsoft.com/office/word/2006/wordml" xmlns:wps="http://schemas.microsoft.com/office/word/2010/wordprocessingShape" mc:Ignorable="w14 w15 wp14">
   <w:p>
     <w:pPr>
       <w:pStyle w:val="En-tte"/>
@@ -8856,7 +8790,7 @@
 </file>
 
 <file path=word/numbering.xml><?xml version="1.0" encoding="utf-8"?>
-<w:numbering xmlns:wpc="http://schemas.microsoft.com/office/word/2010/wordprocessingCanvas" xmlns:cx="http://schemas.microsoft.com/office/drawing/2014/chartex" xmlns:mc="http://schemas.openxmlformats.org/markup-compatibility/2006" xmlns:o="urn:schemas-microsoft-com:office:office" xmlns:r="http://schemas.openxmlformats.org/officeDocument/2006/relationships" xmlns:m="http://schemas.openxmlformats.org/officeDocument/2006/math" xmlns:v="urn:schemas-microsoft-com:vml" xmlns:wp14="http://schemas.microsoft.com/office/word/2010/wordprocessingDrawing" xmlns:wp="http://schemas.openxmlformats.org/drawingml/2006/wordprocessingDrawing" xmlns:w10="urn:schemas-microsoft-com:office:word" xmlns:w="http://schemas.openxmlformats.org/wordprocessingml/2006/main" xmlns:w14="http://schemas.microsoft.com/office/word/2010/wordml" xmlns:w15="http://schemas.microsoft.com/office/word/2012/wordml" xmlns:w16se="http://schemas.microsoft.com/office/word/2015/wordml/symex" xmlns:wpg="http://schemas.microsoft.com/office/word/2010/wordprocessingGroup" xmlns:wpi="http://schemas.microsoft.com/office/word/2010/wordprocessingInk" xmlns:wne="http://schemas.microsoft.com/office/word/2006/wordml" xmlns:wps="http://schemas.microsoft.com/office/word/2010/wordprocessingShape" mc:Ignorable="w14 w15 w16se wp14">
+<w:numbering xmlns:wpc="http://schemas.microsoft.com/office/word/2010/wordprocessingCanvas" xmlns:mc="http://schemas.openxmlformats.org/markup-compatibility/2006" xmlns:o="urn:schemas-microsoft-com:office:office" xmlns:r="http://schemas.openxmlformats.org/officeDocument/2006/relationships" xmlns:m="http://schemas.openxmlformats.org/officeDocument/2006/math" xmlns:v="urn:schemas-microsoft-com:vml" xmlns:wp14="http://schemas.microsoft.com/office/word/2010/wordprocessingDrawing" xmlns:wp="http://schemas.openxmlformats.org/drawingml/2006/wordprocessingDrawing" xmlns:w10="urn:schemas-microsoft-com:office:word" xmlns:w="http://schemas.openxmlformats.org/wordprocessingml/2006/main" xmlns:w14="http://schemas.microsoft.com/office/word/2010/wordml" xmlns:w15="http://schemas.microsoft.com/office/word/2012/wordml" xmlns:wpg="http://schemas.microsoft.com/office/word/2010/wordprocessingGroup" xmlns:wpi="http://schemas.microsoft.com/office/word/2010/wordprocessingInk" xmlns:wne="http://schemas.microsoft.com/office/word/2006/wordml" xmlns:wps="http://schemas.microsoft.com/office/word/2010/wordprocessingShape" mc:Ignorable="w14 w15 wp14">
   <w:abstractNum w:abstractNumId="0" w15:restartNumberingAfterBreak="0">
     <w:nsid w:val="17C8166B"/>
     <w:multiLevelType w:val="multilevel"/>
@@ -9068,6 +9002,92 @@
     </w:lvl>
   </w:abstractNum>
   <w:abstractNum w:abstractNumId="2" w15:restartNumberingAfterBreak="0">
+    <w:nsid w:val="2EAB19B8"/>
+    <w:multiLevelType w:val="hybridMultilevel"/>
+    <w:tmpl w:val="9A66B97A"/>
+    <w:lvl w:ilvl="0" w:tplc="100C000F">
+      <w:start w:val="1"/>
+      <w:numFmt w:val="decimal"/>
+      <w:lvlText w:val="%1."/>
+      <w:lvlJc w:val="left"/>
+      <w:pPr>
+        <w:ind w:left="720" w:hanging="360"/>
+      </w:pPr>
+    </w:lvl>
+    <w:lvl w:ilvl="1" w:tplc="100C0019" w:tentative="1">
+      <w:start w:val="1"/>
+      <w:numFmt w:val="lowerLetter"/>
+      <w:lvlText w:val="%2."/>
+      <w:lvlJc w:val="left"/>
+      <w:pPr>
+        <w:ind w:left="1440" w:hanging="360"/>
+      </w:pPr>
+    </w:lvl>
+    <w:lvl w:ilvl="2" w:tplc="100C001B" w:tentative="1">
+      <w:start w:val="1"/>
+      <w:numFmt w:val="lowerRoman"/>
+      <w:lvlText w:val="%3."/>
+      <w:lvlJc w:val="right"/>
+      <w:pPr>
+        <w:ind w:left="2160" w:hanging="180"/>
+      </w:pPr>
+    </w:lvl>
+    <w:lvl w:ilvl="3" w:tplc="100C000F" w:tentative="1">
+      <w:start w:val="1"/>
+      <w:numFmt w:val="decimal"/>
+      <w:lvlText w:val="%4."/>
+      <w:lvlJc w:val="left"/>
+      <w:pPr>
+        <w:ind w:left="2880" w:hanging="360"/>
+      </w:pPr>
+    </w:lvl>
+    <w:lvl w:ilvl="4" w:tplc="100C0019" w:tentative="1">
+      <w:start w:val="1"/>
+      <w:numFmt w:val="lowerLetter"/>
+      <w:lvlText w:val="%5."/>
+      <w:lvlJc w:val="left"/>
+      <w:pPr>
+        <w:ind w:left="3600" w:hanging="360"/>
+      </w:pPr>
+    </w:lvl>
+    <w:lvl w:ilvl="5" w:tplc="100C001B" w:tentative="1">
+      <w:start w:val="1"/>
+      <w:numFmt w:val="lowerRoman"/>
+      <w:lvlText w:val="%6."/>
+      <w:lvlJc w:val="right"/>
+      <w:pPr>
+        <w:ind w:left="4320" w:hanging="180"/>
+      </w:pPr>
+    </w:lvl>
+    <w:lvl w:ilvl="6" w:tplc="100C000F" w:tentative="1">
+      <w:start w:val="1"/>
+      <w:numFmt w:val="decimal"/>
+      <w:lvlText w:val="%7."/>
+      <w:lvlJc w:val="left"/>
+      <w:pPr>
+        <w:ind w:left="5040" w:hanging="360"/>
+      </w:pPr>
+    </w:lvl>
+    <w:lvl w:ilvl="7" w:tplc="100C0019" w:tentative="1">
+      <w:start w:val="1"/>
+      <w:numFmt w:val="lowerLetter"/>
+      <w:lvlText w:val="%8."/>
+      <w:lvlJc w:val="left"/>
+      <w:pPr>
+        <w:ind w:left="5760" w:hanging="360"/>
+      </w:pPr>
+    </w:lvl>
+    <w:lvl w:ilvl="8" w:tplc="100C001B" w:tentative="1">
+      <w:start w:val="1"/>
+      <w:numFmt w:val="lowerRoman"/>
+      <w:lvlText w:val="%9."/>
+      <w:lvlJc w:val="right"/>
+      <w:pPr>
+        <w:ind w:left="6480" w:hanging="180"/>
+      </w:pPr>
+    </w:lvl>
+  </w:abstractNum>
+  <w:abstractNum w:abstractNumId="3" w15:restartNumberingAfterBreak="0">
     <w:nsid w:val="30986E03"/>
     <w:multiLevelType w:val="multilevel"/>
     <w:tmpl w:val="CF00D7F4"/>
@@ -9156,7 +9176,7 @@
       </w:pPr>
     </w:lvl>
   </w:abstractNum>
-  <w:abstractNum w:abstractNumId="3" w15:restartNumberingAfterBreak="0">
+  <w:abstractNum w:abstractNumId="4" w15:restartNumberingAfterBreak="0">
     <w:nsid w:val="3EA32560"/>
     <w:multiLevelType w:val="multilevel"/>
     <w:tmpl w:val="CF00D7F4"/>
@@ -9245,7 +9265,93 @@
       </w:pPr>
     </w:lvl>
   </w:abstractNum>
-  <w:abstractNum w:abstractNumId="4" w15:restartNumberingAfterBreak="0">
+  <w:abstractNum w:abstractNumId="5" w15:restartNumberingAfterBreak="0">
+    <w:nsid w:val="40B3497C"/>
+    <w:multiLevelType w:val="hybridMultilevel"/>
+    <w:tmpl w:val="9B164860"/>
+    <w:lvl w:ilvl="0" w:tplc="100C000F">
+      <w:start w:val="1"/>
+      <w:numFmt w:val="decimal"/>
+      <w:lvlText w:val="%1."/>
+      <w:lvlJc w:val="left"/>
+      <w:pPr>
+        <w:ind w:left="720" w:hanging="360"/>
+      </w:pPr>
+    </w:lvl>
+    <w:lvl w:ilvl="1" w:tplc="100C0019" w:tentative="1">
+      <w:start w:val="1"/>
+      <w:numFmt w:val="lowerLetter"/>
+      <w:lvlText w:val="%2."/>
+      <w:lvlJc w:val="left"/>
+      <w:pPr>
+        <w:ind w:left="1440" w:hanging="360"/>
+      </w:pPr>
+    </w:lvl>
+    <w:lvl w:ilvl="2" w:tplc="100C001B" w:tentative="1">
+      <w:start w:val="1"/>
+      <w:numFmt w:val="lowerRoman"/>
+      <w:lvlText w:val="%3."/>
+      <w:lvlJc w:val="right"/>
+      <w:pPr>
+        <w:ind w:left="2160" w:hanging="180"/>
+      </w:pPr>
+    </w:lvl>
+    <w:lvl w:ilvl="3" w:tplc="100C000F" w:tentative="1">
+      <w:start w:val="1"/>
+      <w:numFmt w:val="decimal"/>
+      <w:lvlText w:val="%4."/>
+      <w:lvlJc w:val="left"/>
+      <w:pPr>
+        <w:ind w:left="2880" w:hanging="360"/>
+      </w:pPr>
+    </w:lvl>
+    <w:lvl w:ilvl="4" w:tplc="100C0019" w:tentative="1">
+      <w:start w:val="1"/>
+      <w:numFmt w:val="lowerLetter"/>
+      <w:lvlText w:val="%5."/>
+      <w:lvlJc w:val="left"/>
+      <w:pPr>
+        <w:ind w:left="3600" w:hanging="360"/>
+      </w:pPr>
+    </w:lvl>
+    <w:lvl w:ilvl="5" w:tplc="100C001B" w:tentative="1">
+      <w:start w:val="1"/>
+      <w:numFmt w:val="lowerRoman"/>
+      <w:lvlText w:val="%6."/>
+      <w:lvlJc w:val="right"/>
+      <w:pPr>
+        <w:ind w:left="4320" w:hanging="180"/>
+      </w:pPr>
+    </w:lvl>
+    <w:lvl w:ilvl="6" w:tplc="100C000F" w:tentative="1">
+      <w:start w:val="1"/>
+      <w:numFmt w:val="decimal"/>
+      <w:lvlText w:val="%7."/>
+      <w:lvlJc w:val="left"/>
+      <w:pPr>
+        <w:ind w:left="5040" w:hanging="360"/>
+      </w:pPr>
+    </w:lvl>
+    <w:lvl w:ilvl="7" w:tplc="100C0019" w:tentative="1">
+      <w:start w:val="1"/>
+      <w:numFmt w:val="lowerLetter"/>
+      <w:lvlText w:val="%8."/>
+      <w:lvlJc w:val="left"/>
+      <w:pPr>
+        <w:ind w:left="5760" w:hanging="360"/>
+      </w:pPr>
+    </w:lvl>
+    <w:lvl w:ilvl="8" w:tplc="100C001B" w:tentative="1">
+      <w:start w:val="1"/>
+      <w:numFmt w:val="lowerRoman"/>
+      <w:lvlText w:val="%9."/>
+      <w:lvlJc w:val="right"/>
+      <w:pPr>
+        <w:ind w:left="6480" w:hanging="180"/>
+      </w:pPr>
+    </w:lvl>
+  </w:abstractNum>
+  <w:abstractNum w:abstractNumId="6" w15:restartNumberingAfterBreak="0">
     <w:nsid w:val="56B65A6F"/>
     <w:multiLevelType w:val="multilevel"/>
     <w:tmpl w:val="23F023B4"/>
@@ -9366,7 +9472,7 @@
       </w:rPr>
     </w:lvl>
   </w:abstractNum>
-  <w:abstractNum w:abstractNumId="5" w15:restartNumberingAfterBreak="0">
+  <w:abstractNum w:abstractNumId="7" w15:restartNumberingAfterBreak="0">
     <w:nsid w:val="56D74258"/>
     <w:multiLevelType w:val="hybridMultilevel"/>
     <w:tmpl w:val="F7F412F4"/>
@@ -9479,7 +9585,7 @@
       </w:rPr>
     </w:lvl>
   </w:abstractNum>
-  <w:abstractNum w:abstractNumId="6" w15:restartNumberingAfterBreak="0">
+  <w:abstractNum w:abstractNumId="8" w15:restartNumberingAfterBreak="0">
     <w:nsid w:val="5B301788"/>
     <w:multiLevelType w:val="multilevel"/>
     <w:tmpl w:val="68DC499E"/>
@@ -9592,7 +9698,7 @@
       </w:rPr>
     </w:lvl>
   </w:abstractNum>
-  <w:abstractNum w:abstractNumId="7" w15:restartNumberingAfterBreak="0">
+  <w:abstractNum w:abstractNumId="9" w15:restartNumberingAfterBreak="0">
     <w:nsid w:val="5D6A6B23"/>
     <w:multiLevelType w:val="hybridMultilevel"/>
     <w:tmpl w:val="0CF8CCA0"/>
@@ -9681,7 +9787,7 @@
       </w:pPr>
     </w:lvl>
   </w:abstractNum>
-  <w:abstractNum w:abstractNumId="8" w15:restartNumberingAfterBreak="0">
+  <w:abstractNum w:abstractNumId="10" w15:restartNumberingAfterBreak="0">
     <w:nsid w:val="5E651596"/>
     <w:multiLevelType w:val="hybridMultilevel"/>
     <w:tmpl w:val="CF00D7F4"/>
@@ -9770,7 +9876,7 @@
       </w:pPr>
     </w:lvl>
   </w:abstractNum>
-  <w:abstractNum w:abstractNumId="9" w15:restartNumberingAfterBreak="0">
+  <w:abstractNum w:abstractNumId="11" w15:restartNumberingAfterBreak="0">
     <w:nsid w:val="7D1D2081"/>
     <w:multiLevelType w:val="multilevel"/>
     <w:tmpl w:val="68DC499E"/>
@@ -9884,40 +9990,46 @@
     </w:lvl>
   </w:abstractNum>
   <w:num w:numId="1">
-    <w:abstractNumId w:val="7"/>
+    <w:abstractNumId w:val="9"/>
   </w:num>
   <w:num w:numId="2">
-    <w:abstractNumId w:val="9"/>
+    <w:abstractNumId w:val="11"/>
   </w:num>
   <w:num w:numId="3">
+    <w:abstractNumId w:val="8"/>
+  </w:num>
+  <w:num w:numId="4">
     <w:abstractNumId w:val="6"/>
   </w:num>
-  <w:num w:numId="4">
-    <w:abstractNumId w:val="4"/>
-  </w:num>
   <w:num w:numId="5">
-    <w:abstractNumId w:val="2"/>
+    <w:abstractNumId w:val="3"/>
   </w:num>
   <w:num w:numId="6">
     <w:abstractNumId w:val="0"/>
   </w:num>
   <w:num w:numId="7">
-    <w:abstractNumId w:val="3"/>
+    <w:abstractNumId w:val="4"/>
   </w:num>
   <w:num w:numId="8">
-    <w:abstractNumId w:val="8"/>
+    <w:abstractNumId w:val="10"/>
   </w:num>
   <w:num w:numId="9">
-    <w:abstractNumId w:val="5"/>
+    <w:abstractNumId w:val="7"/>
   </w:num>
   <w:num w:numId="10">
     <w:abstractNumId w:val="1"/>
+  </w:num>
+  <w:num w:numId="11">
+    <w:abstractNumId w:val="2"/>
+  </w:num>
+  <w:num w:numId="12">
+    <w:abstractNumId w:val="5"/>
   </w:num>
 </w:numbering>
 </file>
 
 <file path=word/styles.xml><?xml version="1.0" encoding="utf-8"?>
-<w:styles xmlns:mc="http://schemas.openxmlformats.org/markup-compatibility/2006" xmlns:r="http://schemas.openxmlformats.org/officeDocument/2006/relationships" xmlns:w="http://schemas.openxmlformats.org/wordprocessingml/2006/main" xmlns:w14="http://schemas.microsoft.com/office/word/2010/wordml" xmlns:w15="http://schemas.microsoft.com/office/word/2012/wordml" xmlns:w16se="http://schemas.microsoft.com/office/word/2015/wordml/symex" mc:Ignorable="w14 w15 w16se">
+<w:styles xmlns:mc="http://schemas.openxmlformats.org/markup-compatibility/2006" xmlns:r="http://schemas.openxmlformats.org/officeDocument/2006/relationships" xmlns:w="http://schemas.openxmlformats.org/wordprocessingml/2006/main" xmlns:w14="http://schemas.microsoft.com/office/word/2010/wordml" xmlns:w15="http://schemas.microsoft.com/office/word/2012/wordml" mc:Ignorable="w14 w15">
   <w:docDefaults>
     <w:rPrDefault>
       <w:rPr>
@@ -10309,7 +10421,7 @@
   <w:style w:type="paragraph" w:default="1" w:styleId="Normal">
     <w:name w:val="Normal"/>
     <w:qFormat/>
-    <w:rsid w:val="00EB4444"/>
+    <w:rsid w:val="00690132"/>
   </w:style>
   <w:style w:type="paragraph" w:styleId="Titre1">
     <w:name w:val="heading 1"/>
@@ -10379,6 +10491,7 @@
   <w:style w:type="character" w:default="1" w:styleId="Policepardfaut">
     <w:name w:val="Default Paragraph Font"/>
     <w:uiPriority w:val="1"/>
+    <w:semiHidden/>
     <w:unhideWhenUsed/>
   </w:style>
   <w:style w:type="table" w:default="1" w:styleId="TableauNormal">
@@ -11341,7 +11454,7 @@
 </file>
 
 <file path=customXml/itemProps2.xml><?xml version="1.0" encoding="utf-8"?>
-<ds:datastoreItem xmlns:ds="http://schemas.openxmlformats.org/officeDocument/2006/customXml" ds:itemID="{D0BFFABF-9A9C-4EC5-A408-02D003475AA2}">
+<ds:datastoreItem xmlns:ds="http://schemas.openxmlformats.org/officeDocument/2006/customXml" ds:itemID="{DEF1D068-EF28-4BA1-9988-F06FD150C161}">
   <ds:schemaRefs>
     <ds:schemaRef ds:uri="http://schemas.openxmlformats.org/officeDocument/2006/bibliography"/>
   </ds:schemaRefs>

</xml_diff>